<commit_message>
Filled out site information for Needs Analysis
</commit_message>
<xml_diff>
--- a/01 - Needs Analysis.docx
+++ b/01 - Needs Analysis.docx
@@ -1,6 +1,6 @@
 
 <file path=word/document.xml><?xml version="1.0" encoding="utf-8"?>
-<w:document xmlns:wpc="http://schemas.microsoft.com/office/word/2010/wordprocessingCanvas" xmlns:mc="http://schemas.openxmlformats.org/markup-compatibility/2006" xmlns:o="urn:schemas-microsoft-com:office:office" xmlns:r="http://schemas.openxmlformats.org/officeDocument/2006/relationships" xmlns:m="http://schemas.openxmlformats.org/officeDocument/2006/math" xmlns:v="urn:schemas-microsoft-com:vml" xmlns:wp14="http://schemas.microsoft.com/office/word/2010/wordprocessingDrawing" xmlns:wp="http://schemas.openxmlformats.org/drawingml/2006/wordprocessingDrawing" xmlns:w10="urn:schemas-microsoft-com:office:word" xmlns:w="http://schemas.openxmlformats.org/wordprocessingml/2006/main" xmlns:w14="http://schemas.microsoft.com/office/word/2010/wordml" xmlns:wpg="http://schemas.microsoft.com/office/word/2010/wordprocessingGroup" xmlns:wpi="http://schemas.microsoft.com/office/word/2010/wordprocessingInk" xmlns:wne="http://schemas.microsoft.com/office/word/2006/wordml" xmlns:wps="http://schemas.microsoft.com/office/word/2010/wordprocessingShape" mc:Ignorable="w14 wp14">
+<w:document xmlns:wpc="http://schemas.microsoft.com/office/word/2010/wordprocessingCanvas" xmlns:mo="http://schemas.microsoft.com/office/mac/office/2008/main" xmlns:mc="http://schemas.openxmlformats.org/markup-compatibility/2006" xmlns:mv="urn:schemas-microsoft-com:mac:vml" xmlns:o="urn:schemas-microsoft-com:office:office" xmlns:r="http://schemas.openxmlformats.org/officeDocument/2006/relationships" xmlns:m="http://schemas.openxmlformats.org/officeDocument/2006/math" xmlns:v="urn:schemas-microsoft-com:vml" xmlns:wp14="http://schemas.microsoft.com/office/word/2010/wordprocessingDrawing" xmlns:wp="http://schemas.openxmlformats.org/drawingml/2006/wordprocessingDrawing" xmlns:w10="urn:schemas-microsoft-com:office:word" xmlns:w="http://schemas.openxmlformats.org/wordprocessingml/2006/main" xmlns:w14="http://schemas.microsoft.com/office/word/2010/wordml" xmlns:wpg="http://schemas.microsoft.com/office/word/2010/wordprocessingGroup" xmlns:wpi="http://schemas.microsoft.com/office/word/2010/wordprocessingInk" xmlns:wne="http://schemas.microsoft.com/office/word/2006/wordml" xmlns:wps="http://schemas.microsoft.com/office/word/2010/wordprocessingShape" mc:Ignorable="w14 wp14">
   <w:body>
     <w:p>
       <w:pPr>
@@ -39,33 +39,53 @@
       </w:r>
     </w:p>
     <w:p>
+      <w:pPr>
+        <w:rPr>
+          <w:color w:val="C0504D" w:themeColor="accent2"/>
+        </w:rPr>
+      </w:pPr>
+      <w:r>
+        <w:rPr>
+          <w:color w:val="C0504D" w:themeColor="accent2"/>
+        </w:rPr>
+        <w:t>Women's Resource Center San Diego</w:t>
+      </w:r>
+    </w:p>
+    <w:p>
+      <w:pPr>
+        <w:rPr>
+          <w:color w:val="C0504D" w:themeColor="accent2"/>
+        </w:rPr>
+      </w:pPr>
+      <w:r>
+        <w:rPr>
+          <w:color w:val="C0504D" w:themeColor="accent2"/>
+        </w:rPr>
+        <w:t>http://www.wrcsd.org</w:t>
+      </w:r>
+    </w:p>
+    <w:p/>
+    <w:p>
+      <w:pPr>
+        <w:rPr>
+          <w:b/>
+        </w:rPr>
+      </w:pPr>
+      <w:r>
+        <w:rPr>
+          <w:b/>
+        </w:rPr>
+        <w:t>Audience Profile</w:t>
+      </w:r>
+    </w:p>
+    <w:p>
       <w:r>
         <w:t>Enter your data here</w:t>
       </w:r>
-    </w:p>
-    <w:p/>
-    <w:p>
-      <w:pPr>
-        <w:rPr>
-          <w:b/>
-        </w:rPr>
-      </w:pPr>
-      <w:r>
-        <w:rPr>
-          <w:b/>
-        </w:rPr>
-        <w:t>Audience Profile</w:t>
-      </w:r>
-    </w:p>
-    <w:p>
-      <w:r>
-        <w:t>Enter your data here</w:t>
-      </w:r>
-    </w:p>
-    <w:p>
       <w:bookmarkStart w:id="0" w:name="_GoBack"/>
       <w:bookmarkEnd w:id="0"/>
     </w:p>
+    <w:p/>
     <w:p>
       <w:pPr>
         <w:rPr>
@@ -172,7 +192,7 @@
     </w:rPrDefault>
     <w:pPrDefault/>
   </w:docDefaults>
-  <w:latentStyles w:defLockedState="0" w:defUIPriority="99" w:defSemiHidden="1" w:defUnhideWhenUsed="1" w:defQFormat="0" w:count="267">
+  <w:latentStyles w:defLockedState="0" w:defUIPriority="99" w:defSemiHidden="1" w:defUnhideWhenUsed="1" w:defQFormat="0" w:count="276">
     <w:lsdException w:name="Normal" w:semiHidden="0" w:uiPriority="0" w:unhideWhenUsed="0" w:qFormat="1"/>
     <w:lsdException w:name="heading 1" w:semiHidden="0" w:uiPriority="9" w:unhideWhenUsed="0" w:qFormat="1"/>
     <w:lsdException w:name="heading 2" w:uiPriority="9" w:qFormat="1"/>
@@ -346,7 +366,7 @@
 </file>
 
 <file path=word/stylesWithEffects.xml><?xml version="1.0" encoding="utf-8"?>
-<w:styles xmlns:wpc="http://schemas.microsoft.com/office/word/2010/wordprocessingCanvas" xmlns:mc="http://schemas.openxmlformats.org/markup-compatibility/2006" xmlns:o="urn:schemas-microsoft-com:office:office" xmlns:r="http://schemas.openxmlformats.org/officeDocument/2006/relationships" xmlns:m="http://schemas.openxmlformats.org/officeDocument/2006/math" xmlns:v="urn:schemas-microsoft-com:vml" xmlns:wp14="http://schemas.microsoft.com/office/word/2010/wordprocessingDrawing" xmlns:wp="http://schemas.openxmlformats.org/drawingml/2006/wordprocessingDrawing" xmlns:w10="urn:schemas-microsoft-com:office:word" xmlns:w="http://schemas.openxmlformats.org/wordprocessingml/2006/main" xmlns:w14="http://schemas.microsoft.com/office/word/2010/wordml" xmlns:wpg="http://schemas.microsoft.com/office/word/2010/wordprocessingGroup" xmlns:wpi="http://schemas.microsoft.com/office/word/2010/wordprocessingInk" xmlns:wne="http://schemas.microsoft.com/office/word/2006/wordml" xmlns:wps="http://schemas.microsoft.com/office/word/2010/wordprocessingShape" mc:Ignorable="w14 wp14">
+<w:styles xmlns:wpc="http://schemas.microsoft.com/office/word/2010/wordprocessingCanvas" xmlns:mo="http://schemas.microsoft.com/office/mac/office/2008/main" xmlns:mc="http://schemas.openxmlformats.org/markup-compatibility/2006" xmlns:mv="urn:schemas-microsoft-com:mac:vml" xmlns:o="urn:schemas-microsoft-com:office:office" xmlns:r="http://schemas.openxmlformats.org/officeDocument/2006/relationships" xmlns:m="http://schemas.openxmlformats.org/officeDocument/2006/math" xmlns:v="urn:schemas-microsoft-com:vml" xmlns:wp14="http://schemas.microsoft.com/office/word/2010/wordprocessingDrawing" xmlns:wp="http://schemas.openxmlformats.org/drawingml/2006/wordprocessingDrawing" xmlns:w10="urn:schemas-microsoft-com:office:word" xmlns:w="http://schemas.openxmlformats.org/wordprocessingml/2006/main" xmlns:w14="http://schemas.microsoft.com/office/word/2010/wordml" xmlns:wpg="http://schemas.microsoft.com/office/word/2010/wordprocessingGroup" xmlns:wpi="http://schemas.microsoft.com/office/word/2010/wordprocessingInk" xmlns:wne="http://schemas.microsoft.com/office/word/2006/wordml" xmlns:wps="http://schemas.microsoft.com/office/word/2010/wordprocessingShape" mc:Ignorable="w14 wp14">
   <w:docDefaults>
     <w:rPrDefault>
       <w:rPr>
@@ -358,7 +378,7 @@
     </w:rPrDefault>
     <w:pPrDefault/>
   </w:docDefaults>
-  <w:latentStyles w:defLockedState="0" w:defUIPriority="99" w:defSemiHidden="1" w:defUnhideWhenUsed="1" w:defQFormat="0" w:count="267">
+  <w:latentStyles w:defLockedState="0" w:defUIPriority="99" w:defSemiHidden="1" w:defUnhideWhenUsed="1" w:defQFormat="0" w:count="276">
     <w:lsdException w:name="Normal" w:semiHidden="0" w:uiPriority="0" w:unhideWhenUsed="0" w:qFormat="1"/>
     <w:lsdException w:name="heading 1" w:semiHidden="0" w:uiPriority="9" w:unhideWhenUsed="0" w:qFormat="1"/>
     <w:lsdException w:name="heading 2" w:uiPriority="9" w:qFormat="1"/>

</xml_diff>